<commit_message>
Pridetas Gam machine learning metodas
</commit_message>
<xml_diff>
--- a/Ataskaita.docx
+++ b/Ataskaita.docx
@@ -650,7 +650,15 @@
           <w:sz w:val="24"/>
           <w:szCs w:val="24"/>
         </w:rPr>
-        <w:t>, ???</w:t>
+        <w:t xml:space="preserve">, </w:t>
+      </w:r>
+      <w:r>
+        <w:rPr>
+          <w:rFonts w:ascii="Times New Roman" w:hAnsi="Times New Roman" w:cs="Times New Roman"/>
+          <w:sz w:val="24"/>
+          <w:szCs w:val="24"/>
+        </w:rPr>
+        <w:t>IFF-6/1</w:t>
       </w:r>
     </w:p>
     <w:p>
@@ -676,7 +684,15 @@
           <w:sz w:val="24"/>
           <w:szCs w:val="24"/>
         </w:rPr>
-        <w:t>, ???</w:t>
+        <w:t xml:space="preserve">, </w:t>
+      </w:r>
+      <w:r>
+        <w:rPr>
+          <w:rFonts w:ascii="Times New Roman" w:hAnsi="Times New Roman" w:cs="Times New Roman"/>
+          <w:sz w:val="24"/>
+          <w:szCs w:val="24"/>
+        </w:rPr>
+        <w:t>IFF-6/1</w:t>
       </w:r>
     </w:p>
     <w:p>
@@ -740,7 +756,7 @@
       <w:sdtContent>
         <w:p>
           <w:pPr>
-            <w:pStyle w:val="Turinioantrat"/>
+            <w:pStyle w:val="TOCHeading"/>
           </w:pPr>
           <w:r>
             <w:t>Content</w:t>
@@ -748,7 +764,7 @@
         </w:p>
         <w:p>
           <w:pPr>
-            <w:pStyle w:val="Turinys1"/>
+            <w:pStyle w:val="TOC1"/>
             <w:rPr>
               <w:rFonts w:eastAsiaTheme="minorEastAsia"/>
               <w:noProof/>
@@ -767,7 +783,7 @@
           <w:hyperlink w:anchor="_Toc9724658" w:history="1">
             <w:r>
               <w:rPr>
-                <w:rStyle w:val="Hipersaitas"/>
+                <w:rStyle w:val="Hyperlink"/>
                 <w:noProof/>
               </w:rPr>
               <w:t>1.</w:t>
@@ -782,7 +798,7 @@
             </w:r>
             <w:r>
               <w:rPr>
-                <w:rStyle w:val="Hipersaitas"/>
+                <w:rStyle w:val="Hyperlink"/>
                 <w:noProof/>
               </w:rPr>
               <w:t>Project team roles</w:t>
@@ -839,7 +855,7 @@
         </w:p>
         <w:p>
           <w:pPr>
-            <w:pStyle w:val="Turinys1"/>
+            <w:pStyle w:val="TOC1"/>
             <w:rPr>
               <w:rFonts w:eastAsiaTheme="minorEastAsia"/>
               <w:noProof/>
@@ -849,7 +865,7 @@
           <w:hyperlink w:anchor="_Toc9724659" w:history="1">
             <w:r>
               <w:rPr>
-                <w:rStyle w:val="Hipersaitas"/>
+                <w:rStyle w:val="Hyperlink"/>
                 <w:noProof/>
               </w:rPr>
               <w:t>2.</w:t>
@@ -864,7 +880,7 @@
             </w:r>
             <w:r>
               <w:rPr>
-                <w:rStyle w:val="Hipersaitas"/>
+                <w:rStyle w:val="Hyperlink"/>
                 <w:noProof/>
               </w:rPr>
               <w:t>System program development/application to collect data</w:t>
@@ -921,7 +937,7 @@
         </w:p>
         <w:p>
           <w:pPr>
-            <w:pStyle w:val="Turinys1"/>
+            <w:pStyle w:val="TOC1"/>
             <w:rPr>
               <w:rFonts w:eastAsiaTheme="minorEastAsia"/>
               <w:noProof/>
@@ -931,7 +947,7 @@
           <w:hyperlink w:anchor="_Toc9724660" w:history="1">
             <w:r>
               <w:rPr>
-                <w:rStyle w:val="Hipersaitas"/>
+                <w:rStyle w:val="Hyperlink"/>
                 <w:noProof/>
               </w:rPr>
               <w:t>3.</w:t>
@@ -946,7 +962,7 @@
             </w:r>
             <w:r>
               <w:rPr>
-                <w:rStyle w:val="Hipersaitas"/>
+                <w:rStyle w:val="Hyperlink"/>
                 <w:noProof/>
               </w:rPr>
               <w:t>Data collection (from text file)</w:t>
@@ -1032,7 +1048,7 @@
     </w:p>
     <w:p>
       <w:pPr>
-        <w:pStyle w:val="Antrat1"/>
+        <w:pStyle w:val="Heading1"/>
         <w:numPr>
           <w:ilvl w:val="0"/>
           <w:numId w:val="15"/>
@@ -1047,7 +1063,7 @@
     </w:p>
     <w:tbl>
       <w:tblPr>
-        <w:tblStyle w:val="Lentelstinklelis"/>
+        <w:tblStyle w:val="TableGrid"/>
         <w:tblW w:w="0" w:type="auto"/>
         <w:tblLook w:val="04A0" w:firstRow="1" w:lastRow="0" w:firstColumn="1" w:lastColumn="0" w:noHBand="0" w:noVBand="1"/>
       </w:tblPr>
@@ -1330,7 +1346,23 @@
                 <w:sz w:val="24"/>
                 <w:szCs w:val="24"/>
               </w:rPr>
-              <w:t>Antradienis ???</w:t>
+              <w:t>Tuesday</w:t>
+            </w:r>
+            <w:r>
+              <w:rPr>
+                <w:rFonts w:ascii="Times New Roman" w:hAnsi="Times New Roman" w:cs="Times New Roman"/>
+                <w:sz w:val="24"/>
+                <w:szCs w:val="24"/>
+              </w:rPr>
+              <w:t xml:space="preserve"> </w:t>
+            </w:r>
+            <w:r>
+              <w:rPr>
+                <w:rFonts w:ascii="Times New Roman" w:hAnsi="Times New Roman" w:cs="Times New Roman"/>
+                <w:sz w:val="24"/>
+                <w:szCs w:val="24"/>
+              </w:rPr>
+              <w:t>09:00</w:t>
             </w:r>
           </w:p>
         </w:tc>
@@ -1403,7 +1435,23 @@
                 <w:sz w:val="24"/>
                 <w:szCs w:val="24"/>
               </w:rPr>
-              <w:t>Antradienis ???</w:t>
+              <w:t>Tuesday</w:t>
+            </w:r>
+            <w:r>
+              <w:rPr>
+                <w:rFonts w:ascii="Times New Roman" w:hAnsi="Times New Roman" w:cs="Times New Roman"/>
+                <w:sz w:val="24"/>
+                <w:szCs w:val="24"/>
+              </w:rPr>
+              <w:t xml:space="preserve"> </w:t>
+            </w:r>
+            <w:r>
+              <w:rPr>
+                <w:rFonts w:ascii="Times New Roman" w:hAnsi="Times New Roman" w:cs="Times New Roman"/>
+                <w:sz w:val="24"/>
+                <w:szCs w:val="24"/>
+              </w:rPr>
+              <w:t>11:00</w:t>
             </w:r>
           </w:p>
         </w:tc>
@@ -1441,7 +1489,7 @@
     </w:tbl>
     <w:p>
       <w:pPr>
-        <w:pStyle w:val="Antrat1"/>
+        <w:pStyle w:val="Heading1"/>
         <w:numPr>
           <w:ilvl w:val="0"/>
           <w:numId w:val="15"/>
@@ -1488,7 +1536,7 @@
       <w:hyperlink r:id="rId9" w:history="1">
         <w:r>
           <w:rPr>
-            <w:rStyle w:val="Hipersaitas"/>
+            <w:rStyle w:val="Hyperlink"/>
             <w:rFonts w:ascii="Times New Roman" w:hAnsi="Times New Roman" w:cs="Times New Roman"/>
             <w:sz w:val="24"/>
             <w:szCs w:val="24"/>
@@ -1629,6 +1677,7 @@
           <w:szCs w:val="24"/>
         </w:rPr>
       </w:pPr>
+      <w:bookmarkStart w:id="4" w:name="_GoBack"/>
       <w:r>
         <w:rPr>
           <w:noProof/>
@@ -1669,6 +1718,7 @@
           </wp:inline>
         </w:drawing>
       </w:r>
+      <w:bookmarkEnd w:id="4"/>
     </w:p>
     <w:p>
       <w:pPr>
@@ -1740,18 +1790,18 @@
     </w:p>
     <w:p>
       <w:pPr>
-        <w:pStyle w:val="Antrat1"/>
+        <w:pStyle w:val="Heading1"/>
         <w:numPr>
           <w:ilvl w:val="0"/>
           <w:numId w:val="15"/>
         </w:numPr>
       </w:pPr>
-      <w:bookmarkStart w:id="4" w:name="_Toc9724660"/>
+      <w:bookmarkStart w:id="5" w:name="_Toc9724660"/>
       <w:r>
         <w:lastRenderedPageBreak/>
         <w:t>Data collection (from text file)</w:t>
       </w:r>
-      <w:bookmarkEnd w:id="4"/>
+      <w:bookmarkEnd w:id="5"/>
     </w:p>
     <w:p>
       <w:pPr>
@@ -1772,7 +1822,7 @@
       <w:hyperlink r:id="rId13" w:history="1">
         <w:r>
           <w:rPr>
-            <w:rStyle w:val="Hipersaitas"/>
+            <w:rStyle w:val="Hyperlink"/>
             <w:rFonts w:ascii="Times New Roman" w:hAnsi="Times New Roman" w:cs="Times New Roman"/>
             <w:sz w:val="24"/>
             <w:szCs w:val="24"/>
@@ -1808,7 +1858,7 @@
       <w:hyperlink r:id="rId14" w:history="1">
         <w:r>
           <w:rPr>
-            <w:rStyle w:val="Hipersaitas"/>
+            <w:rStyle w:val="Hyperlink"/>
             <w:rFonts w:ascii="Times New Roman" w:hAnsi="Times New Roman" w:cs="Times New Roman"/>
             <w:sz w:val="24"/>
             <w:szCs w:val="24"/>
@@ -1836,7 +1886,7 @@
     </w:p>
     <w:p>
       <w:pPr>
-        <w:pStyle w:val="Sraopastraipa"/>
+        <w:pStyle w:val="ListParagraph"/>
         <w:numPr>
           <w:ilvl w:val="0"/>
           <w:numId w:val="14"/>
@@ -1858,7 +1908,7 @@
     </w:p>
     <w:p>
       <w:pPr>
-        <w:pStyle w:val="Sraopastraipa"/>
+        <w:pStyle w:val="ListParagraph"/>
         <w:numPr>
           <w:ilvl w:val="0"/>
           <w:numId w:val="14"/>
@@ -1880,7 +1930,7 @@
     </w:p>
     <w:p>
       <w:pPr>
-        <w:pStyle w:val="Sraopastraipa"/>
+        <w:pStyle w:val="ListParagraph"/>
         <w:numPr>
           <w:ilvl w:val="0"/>
           <w:numId w:val="14"/>
@@ -1902,7 +1952,7 @@
     </w:p>
     <w:p>
       <w:pPr>
-        <w:pStyle w:val="Sraopastraipa"/>
+        <w:pStyle w:val="ListParagraph"/>
         <w:numPr>
           <w:ilvl w:val="0"/>
           <w:numId w:val="14"/>
@@ -1924,7 +1974,7 @@
     </w:p>
     <w:p>
       <w:pPr>
-        <w:pStyle w:val="Sraopastraipa"/>
+        <w:pStyle w:val="ListParagraph"/>
         <w:numPr>
           <w:ilvl w:val="0"/>
           <w:numId w:val="14"/>
@@ -1946,7 +1996,7 @@
     </w:p>
     <w:p>
       <w:pPr>
-        <w:pStyle w:val="Sraopastraipa"/>
+        <w:pStyle w:val="ListParagraph"/>
         <w:numPr>
           <w:ilvl w:val="0"/>
           <w:numId w:val="14"/>
@@ -1968,7 +2018,7 @@
     </w:p>
     <w:p>
       <w:pPr>
-        <w:pStyle w:val="Sraopastraipa"/>
+        <w:pStyle w:val="ListParagraph"/>
         <w:numPr>
           <w:ilvl w:val="0"/>
           <w:numId w:val="14"/>
@@ -1990,7 +2040,7 @@
     </w:p>
     <w:p>
       <w:pPr>
-        <w:pStyle w:val="Sraopastraipa"/>
+        <w:pStyle w:val="ListParagraph"/>
         <w:numPr>
           <w:ilvl w:val="0"/>
           <w:numId w:val="14"/>
@@ -2012,7 +2062,7 @@
     </w:p>
     <w:p>
       <w:pPr>
-        <w:pStyle w:val="Sraopastraipa"/>
+        <w:pStyle w:val="ListParagraph"/>
         <w:numPr>
           <w:ilvl w:val="0"/>
           <w:numId w:val="14"/>
@@ -2034,7 +2084,7 @@
     </w:p>
     <w:p>
       <w:pPr>
-        <w:pStyle w:val="Sraopastraipa"/>
+        <w:pStyle w:val="ListParagraph"/>
         <w:numPr>
           <w:ilvl w:val="0"/>
           <w:numId w:val="14"/>
@@ -2056,7 +2106,7 @@
     </w:p>
     <w:p>
       <w:pPr>
-        <w:pStyle w:val="Sraopastraipa"/>
+        <w:pStyle w:val="ListParagraph"/>
         <w:numPr>
           <w:ilvl w:val="0"/>
           <w:numId w:val="14"/>
@@ -2078,7 +2128,7 @@
     </w:p>
     <w:p>
       <w:pPr>
-        <w:pStyle w:val="Sraopastraipa"/>
+        <w:pStyle w:val="ListParagraph"/>
         <w:numPr>
           <w:ilvl w:val="0"/>
           <w:numId w:val="14"/>
@@ -2100,7 +2150,7 @@
     </w:p>
     <w:p>
       <w:pPr>
-        <w:pStyle w:val="Sraopastraipa"/>
+        <w:pStyle w:val="ListParagraph"/>
         <w:numPr>
           <w:ilvl w:val="0"/>
           <w:numId w:val="14"/>
@@ -2122,7 +2172,7 @@
     </w:p>
     <w:p>
       <w:pPr>
-        <w:pStyle w:val="Sraopastraipa"/>
+        <w:pStyle w:val="ListParagraph"/>
         <w:numPr>
           <w:ilvl w:val="0"/>
           <w:numId w:val="14"/>
@@ -2266,8 +2316,6 @@
         </w:rPr>
         <w:t>xt</w:t>
       </w:r>
-      <w:bookmarkStart w:id="5" w:name="_GoBack"/>
-      <w:bookmarkEnd w:id="5"/>
     </w:p>
     <w:p>
       <w:pPr>
@@ -2329,7 +2377,7 @@
     <w:sdtContent>
       <w:p>
         <w:pPr>
-          <w:pStyle w:val="Porat"/>
+          <w:pStyle w:val="Footer"/>
           <w:jc w:val="right"/>
         </w:pPr>
         <w:r>
@@ -2352,7 +2400,7 @@
   </w:sdt>
   <w:p>
     <w:pPr>
-      <w:pStyle w:val="Porat"/>
+      <w:pStyle w:val="Footer"/>
     </w:pPr>
   </w:p>
 </w:ftr>
@@ -4502,15 +4550,15 @@
     <w:lsdException w:name="Unresolved Mention" w:semiHidden="1" w:unhideWhenUsed="1"/>
     <w:lsdException w:name="Smart Link" w:semiHidden="1" w:unhideWhenUsed="1"/>
   </w:latentStyles>
-  <w:style w:type="paragraph" w:default="1" w:styleId="prastasis">
+  <w:style w:type="paragraph" w:default="1" w:styleId="Normal">
     <w:name w:val="Normal"/>
     <w:qFormat/>
   </w:style>
-  <w:style w:type="paragraph" w:styleId="Antrat1">
+  <w:style w:type="paragraph" w:styleId="Heading1">
     <w:name w:val="heading 1"/>
-    <w:basedOn w:val="prastasis"/>
-    <w:next w:val="prastasis"/>
-    <w:link w:val="Antrat1Diagrama"/>
+    <w:basedOn w:val="Normal"/>
+    <w:next w:val="Normal"/>
+    <w:link w:val="Heading1Char"/>
     <w:uiPriority w:val="9"/>
     <w:qFormat/>
     <w:rsid w:val="00DC7AAB"/>
@@ -4527,11 +4575,11 @@
       <w:szCs w:val="32"/>
     </w:rPr>
   </w:style>
-  <w:style w:type="paragraph" w:styleId="Antrat2">
+  <w:style w:type="paragraph" w:styleId="Heading2">
     <w:name w:val="heading 2"/>
-    <w:basedOn w:val="prastasis"/>
-    <w:next w:val="prastasis"/>
-    <w:link w:val="Antrat2Diagrama"/>
+    <w:basedOn w:val="Normal"/>
+    <w:next w:val="Normal"/>
+    <w:link w:val="Heading2Char"/>
     <w:uiPriority w:val="9"/>
     <w:unhideWhenUsed/>
     <w:qFormat/>
@@ -4549,13 +4597,13 @@
       <w:szCs w:val="26"/>
     </w:rPr>
   </w:style>
-  <w:style w:type="character" w:default="1" w:styleId="Numatytasispastraiposriftas">
+  <w:style w:type="character" w:default="1" w:styleId="DefaultParagraphFont">
     <w:name w:val="Default Paragraph Font"/>
     <w:uiPriority w:val="1"/>
     <w:semiHidden/>
     <w:unhideWhenUsed/>
   </w:style>
-  <w:style w:type="table" w:default="1" w:styleId="prastojilentel">
+  <w:style w:type="table" w:default="1" w:styleId="TableNormal">
     <w:name w:val="Normal Table"/>
     <w:uiPriority w:val="99"/>
     <w:semiHidden/>
@@ -4570,16 +4618,16 @@
       </w:tblCellMar>
     </w:tblPr>
   </w:style>
-  <w:style w:type="numbering" w:default="1" w:styleId="Sraonra">
+  <w:style w:type="numbering" w:default="1" w:styleId="NoList">
     <w:name w:val="No List"/>
     <w:uiPriority w:val="99"/>
     <w:semiHidden/>
     <w:unhideWhenUsed/>
   </w:style>
-  <w:style w:type="character" w:customStyle="1" w:styleId="Antrat1Diagrama">
-    <w:name w:val="Antraštė 1 Diagrama"/>
-    <w:basedOn w:val="Numatytasispastraiposriftas"/>
-    <w:link w:val="Antrat1"/>
+  <w:style w:type="character" w:customStyle="1" w:styleId="Heading1Char">
+    <w:name w:val="Heading 1 Char"/>
+    <w:basedOn w:val="DefaultParagraphFont"/>
+    <w:link w:val="Heading1"/>
     <w:uiPriority w:val="9"/>
     <w:rsid w:val="00DC7AAB"/>
     <w:rPr>
@@ -4589,10 +4637,10 @@
       <w:szCs w:val="32"/>
     </w:rPr>
   </w:style>
-  <w:style w:type="paragraph" w:styleId="Antrats">
+  <w:style w:type="paragraph" w:styleId="Header">
     <w:name w:val="header"/>
-    <w:basedOn w:val="prastasis"/>
-    <w:link w:val="AntratsDiagrama"/>
+    <w:basedOn w:val="Normal"/>
+    <w:link w:val="HeaderChar"/>
     <w:uiPriority w:val="99"/>
     <w:unhideWhenUsed/>
     <w:rsid w:val="00834A5A"/>
@@ -4604,17 +4652,17 @@
       <w:spacing w:after="0" w:line="240" w:lineRule="auto"/>
     </w:pPr>
   </w:style>
-  <w:style w:type="character" w:customStyle="1" w:styleId="AntratsDiagrama">
-    <w:name w:val="Antraštės Diagrama"/>
-    <w:basedOn w:val="Numatytasispastraiposriftas"/>
-    <w:link w:val="Antrats"/>
+  <w:style w:type="character" w:customStyle="1" w:styleId="HeaderChar">
+    <w:name w:val="Header Char"/>
+    <w:basedOn w:val="DefaultParagraphFont"/>
+    <w:link w:val="Header"/>
     <w:uiPriority w:val="99"/>
     <w:rsid w:val="00834A5A"/>
   </w:style>
-  <w:style w:type="paragraph" w:styleId="Porat">
+  <w:style w:type="paragraph" w:styleId="Footer">
     <w:name w:val="footer"/>
-    <w:basedOn w:val="prastasis"/>
-    <w:link w:val="PoratDiagrama"/>
+    <w:basedOn w:val="Normal"/>
+    <w:link w:val="FooterChar"/>
     <w:uiPriority w:val="99"/>
     <w:unhideWhenUsed/>
     <w:rsid w:val="00834A5A"/>
@@ -4626,17 +4674,17 @@
       <w:spacing w:after="0" w:line="240" w:lineRule="auto"/>
     </w:pPr>
   </w:style>
-  <w:style w:type="character" w:customStyle="1" w:styleId="PoratDiagrama">
-    <w:name w:val="Poraštė Diagrama"/>
-    <w:basedOn w:val="Numatytasispastraiposriftas"/>
-    <w:link w:val="Porat"/>
+  <w:style w:type="character" w:customStyle="1" w:styleId="FooterChar">
+    <w:name w:val="Footer Char"/>
+    <w:basedOn w:val="DefaultParagraphFont"/>
+    <w:link w:val="Footer"/>
     <w:uiPriority w:val="99"/>
     <w:rsid w:val="00834A5A"/>
   </w:style>
-  <w:style w:type="paragraph" w:styleId="Turinioantrat">
+  <w:style w:type="paragraph" w:styleId="TOCHeading">
     <w:name w:val="TOC Heading"/>
-    <w:basedOn w:val="Antrat1"/>
-    <w:next w:val="prastasis"/>
+    <w:basedOn w:val="Heading1"/>
+    <w:next w:val="Normal"/>
     <w:uiPriority w:val="39"/>
     <w:unhideWhenUsed/>
     <w:qFormat/>
@@ -4648,10 +4696,10 @@
       <w:lang w:eastAsia="lt-LT"/>
     </w:rPr>
   </w:style>
-  <w:style w:type="paragraph" w:styleId="Turinys1">
+  <w:style w:type="paragraph" w:styleId="TOC1">
     <w:name w:val="toc 1"/>
-    <w:basedOn w:val="prastasis"/>
-    <w:next w:val="prastasis"/>
+    <w:basedOn w:val="Normal"/>
+    <w:next w:val="Normal"/>
     <w:autoRedefine/>
     <w:uiPriority w:val="39"/>
     <w:unhideWhenUsed/>
@@ -4664,9 +4712,9 @@
       <w:spacing w:after="100"/>
     </w:pPr>
   </w:style>
-  <w:style w:type="character" w:styleId="Hipersaitas">
+  <w:style w:type="character" w:styleId="Hyperlink">
     <w:name w:val="Hyperlink"/>
-    <w:basedOn w:val="Numatytasispastraiposriftas"/>
+    <w:basedOn w:val="DefaultParagraphFont"/>
     <w:uiPriority w:val="99"/>
     <w:unhideWhenUsed/>
     <w:rsid w:val="00834A5A"/>
@@ -4675,9 +4723,9 @@
       <w:u w:val="single"/>
     </w:rPr>
   </w:style>
-  <w:style w:type="paragraph" w:styleId="Sraopastraipa">
+  <w:style w:type="paragraph" w:styleId="ListParagraph">
     <w:name w:val="List Paragraph"/>
-    <w:basedOn w:val="prastasis"/>
+    <w:basedOn w:val="Normal"/>
     <w:uiPriority w:val="34"/>
     <w:qFormat/>
     <w:rsid w:val="00423B8B"/>
@@ -4686,10 +4734,10 @@
       <w:contextualSpacing/>
     </w:pPr>
   </w:style>
-  <w:style w:type="character" w:customStyle="1" w:styleId="Antrat2Diagrama">
-    <w:name w:val="Antraštė 2 Diagrama"/>
-    <w:basedOn w:val="Numatytasispastraiposriftas"/>
-    <w:link w:val="Antrat2"/>
+  <w:style w:type="character" w:customStyle="1" w:styleId="Heading2Char">
+    <w:name w:val="Heading 2 Char"/>
+    <w:basedOn w:val="DefaultParagraphFont"/>
+    <w:link w:val="Heading2"/>
     <w:uiPriority w:val="9"/>
     <w:rsid w:val="00C62C5B"/>
     <w:rPr>
@@ -4699,10 +4747,10 @@
       <w:szCs w:val="26"/>
     </w:rPr>
   </w:style>
-  <w:style w:type="paragraph" w:styleId="Turinys2">
+  <w:style w:type="paragraph" w:styleId="TOC2">
     <w:name w:val="toc 2"/>
-    <w:basedOn w:val="prastasis"/>
-    <w:next w:val="prastasis"/>
+    <w:basedOn w:val="Normal"/>
+    <w:next w:val="Normal"/>
     <w:autoRedefine/>
     <w:uiPriority w:val="39"/>
     <w:unhideWhenUsed/>
@@ -4712,9 +4760,9 @@
       <w:ind w:left="220"/>
     </w:pPr>
   </w:style>
-  <w:style w:type="character" w:styleId="Neapdorotaspaminjimas">
+  <w:style w:type="character" w:styleId="UnresolvedMention">
     <w:name w:val="Unresolved Mention"/>
-    <w:basedOn w:val="Numatytasispastraiposriftas"/>
+    <w:basedOn w:val="DefaultParagraphFont"/>
     <w:uiPriority w:val="99"/>
     <w:semiHidden/>
     <w:unhideWhenUsed/>
@@ -4724,9 +4772,9 @@
       <w:shd w:val="clear" w:color="auto" w:fill="E1DFDD"/>
     </w:rPr>
   </w:style>
-  <w:style w:type="table" w:styleId="Lentelstinklelis">
+  <w:style w:type="table" w:styleId="TableGrid">
     <w:name w:val="Table Grid"/>
-    <w:basedOn w:val="prastojilentel"/>
+    <w:basedOn w:val="TableNormal"/>
     <w:uiPriority w:val="39"/>
     <w:rsid w:val="00B730BE"/>
     <w:pPr>
@@ -5046,7 +5094,7 @@
 </file>
 
 <file path=customXml/itemProps1.xml><?xml version="1.0" encoding="utf-8"?>
-<ds:datastoreItem xmlns:ds="http://schemas.openxmlformats.org/officeDocument/2006/customXml" ds:itemID="{949F9DEE-3AC3-4565-B4D2-7E782017E2E6}">
+<ds:datastoreItem xmlns:ds="http://schemas.openxmlformats.org/officeDocument/2006/customXml" ds:itemID="{ACA43D04-5E71-4ACF-8D9B-C4BA51A44EC3}">
   <ds:schemaRefs>
     <ds:schemaRef ds:uri="http://schemas.openxmlformats.org/officeDocument/2006/bibliography"/>
   </ds:schemaRefs>

</xml_diff>